<commit_message>
Update - Ficha Médica e Formulário
</commit_message>
<xml_diff>
--- a/Atividades/Aula07 - Delimiter/StorageProcedure.docx
+++ b/Atividades/Aula07 - Delimiter/StorageProcedure.docx
@@ -314,6 +314,296 @@
         </w:rPr>
         <w:t>A</w:t>
       </w:r>
+    </w:p>
+    <w:p>
+      <w:pPr>
+        <w:rPr>
+          <w:rFonts w:ascii="Arial" w:hAnsi="Arial" w:cs="Arial"/>
+          <w:sz w:val="24"/>
+          <w:szCs w:val="24"/>
+        </w:rPr>
+      </w:pPr>
+      <w:r>
+        <w:rPr>
+          <w:rFonts w:ascii="Arial" w:hAnsi="Arial" w:cs="Arial"/>
+          <w:sz w:val="24"/>
+          <w:szCs w:val="24"/>
+        </w:rPr>
+        <w:br w:type="page"/>
+      </w:r>
+    </w:p>
+    <w:p>
+      <w:pPr>
+        <w:jc w:val="center"/>
+        <w:rPr>
+          <w:rFonts w:ascii="Arial" w:hAnsi="Arial" w:cs="Arial"/>
+          <w:b/>
+          <w:bCs/>
+          <w:sz w:val="36"/>
+          <w:szCs w:val="36"/>
+          <w:u w:val="single"/>
+        </w:rPr>
+      </w:pPr>
+      <w:r>
+        <w:rPr>
+          <w:rFonts w:ascii="Arial" w:hAnsi="Arial" w:cs="Arial"/>
+          <w:b/>
+          <w:bCs/>
+          <w:sz w:val="36"/>
+          <w:szCs w:val="36"/>
+          <w:u w:val="single"/>
+        </w:rPr>
+        <w:lastRenderedPageBreak/>
+        <w:t xml:space="preserve">Aula – </w:t>
+      </w:r>
+      <w:r>
+        <w:rPr>
+          <w:rFonts w:ascii="Arial" w:hAnsi="Arial" w:cs="Arial"/>
+          <w:b/>
+          <w:bCs/>
+          <w:sz w:val="36"/>
+          <w:szCs w:val="36"/>
+          <w:u w:val="single"/>
+        </w:rPr>
+        <w:t>03</w:t>
+      </w:r>
+      <w:r>
+        <w:rPr>
+          <w:rFonts w:ascii="Arial" w:hAnsi="Arial" w:cs="Arial"/>
+          <w:b/>
+          <w:bCs/>
+          <w:sz w:val="36"/>
+          <w:szCs w:val="36"/>
+          <w:u w:val="single"/>
+        </w:rPr>
+        <w:t>/0</w:t>
+      </w:r>
+      <w:r>
+        <w:rPr>
+          <w:rFonts w:ascii="Arial" w:hAnsi="Arial" w:cs="Arial"/>
+          <w:b/>
+          <w:bCs/>
+          <w:sz w:val="36"/>
+          <w:szCs w:val="36"/>
+          <w:u w:val="single"/>
+        </w:rPr>
+        <w:t>6</w:t>
+      </w:r>
+      <w:r>
+        <w:rPr>
+          <w:rFonts w:ascii="Arial" w:hAnsi="Arial" w:cs="Arial"/>
+          <w:b/>
+          <w:bCs/>
+          <w:sz w:val="36"/>
+          <w:szCs w:val="36"/>
+          <w:u w:val="single"/>
+        </w:rPr>
+        <w:t>/2025</w:t>
+      </w:r>
+    </w:p>
+    <w:p>
+      <w:pPr>
+        <w:jc w:val="both"/>
+        <w:rPr>
+          <w:rFonts w:ascii="Arial" w:hAnsi="Arial" w:cs="Arial"/>
+          <w:sz w:val="24"/>
+          <w:szCs w:val="24"/>
+        </w:rPr>
+      </w:pPr>
+    </w:p>
+    <w:p>
+      <w:pPr>
+        <w:jc w:val="both"/>
+        <w:rPr>
+          <w:rFonts w:ascii="Arial" w:hAnsi="Arial" w:cs="Arial"/>
+          <w:sz w:val="24"/>
+          <w:szCs w:val="24"/>
+        </w:rPr>
+      </w:pPr>
+      <w:r>
+        <w:rPr>
+          <w:rFonts w:ascii="Arial" w:hAnsi="Arial" w:cs="Arial"/>
+          <w:sz w:val="24"/>
+          <w:szCs w:val="24"/>
+        </w:rPr>
+        <w:t xml:space="preserve">Por padrão na programação no desenvolvimento, determinamos uma sigla </w:t>
+      </w:r>
+      <w:proofErr w:type="spellStart"/>
+      <w:r>
+        <w:rPr>
+          <w:rFonts w:ascii="Arial" w:hAnsi="Arial" w:cs="Arial"/>
+          <w:sz w:val="24"/>
+          <w:szCs w:val="24"/>
+        </w:rPr>
+        <w:t>OnMouseOver</w:t>
+      </w:r>
+      <w:proofErr w:type="spellEnd"/>
+      <w:r>
+        <w:rPr>
+          <w:rFonts w:ascii="Arial" w:hAnsi="Arial" w:cs="Arial"/>
+          <w:sz w:val="24"/>
+          <w:szCs w:val="24"/>
+        </w:rPr>
+        <w:t xml:space="preserve">, </w:t>
+      </w:r>
+      <w:proofErr w:type="spellStart"/>
+      <w:r>
+        <w:rPr>
+          <w:rFonts w:ascii="Arial" w:hAnsi="Arial" w:cs="Arial"/>
+          <w:sz w:val="24"/>
+          <w:szCs w:val="24"/>
+        </w:rPr>
+        <w:t>OnClick</w:t>
+      </w:r>
+      <w:proofErr w:type="spellEnd"/>
+      <w:r>
+        <w:rPr>
+          <w:rFonts w:ascii="Arial" w:hAnsi="Arial" w:cs="Arial"/>
+          <w:sz w:val="24"/>
+          <w:szCs w:val="24"/>
+        </w:rPr>
+        <w:t xml:space="preserve">, </w:t>
+      </w:r>
+      <w:proofErr w:type="spellStart"/>
+      <w:r>
+        <w:rPr>
+          <w:rFonts w:ascii="Arial" w:hAnsi="Arial" w:cs="Arial"/>
+          <w:sz w:val="24"/>
+          <w:szCs w:val="24"/>
+        </w:rPr>
+        <w:t>OnRightClick</w:t>
+      </w:r>
+      <w:proofErr w:type="spellEnd"/>
+      <w:r>
+        <w:rPr>
+          <w:rFonts w:ascii="Arial" w:hAnsi="Arial" w:cs="Arial"/>
+          <w:sz w:val="24"/>
+          <w:szCs w:val="24"/>
+        </w:rPr>
+        <w:t xml:space="preserve"> (ON). </w:t>
+      </w:r>
+    </w:p>
+    <w:p>
+      <w:pPr>
+        <w:jc w:val="both"/>
+        <w:rPr>
+          <w:rFonts w:ascii="Arial" w:hAnsi="Arial" w:cs="Arial"/>
+          <w:sz w:val="24"/>
+          <w:szCs w:val="24"/>
+        </w:rPr>
+      </w:pPr>
+      <w:r>
+        <w:rPr>
+          <w:rFonts w:ascii="Arial" w:hAnsi="Arial" w:cs="Arial"/>
+          <w:sz w:val="24"/>
+          <w:szCs w:val="24"/>
+        </w:rPr>
+        <w:t>Banco de Dados, não lida exatamente com IN/OUT, mas sim com os objetos dentro deles. Por tabelas, onde essas tabelas, nos permitem gerenciar os eventos que ocorrem nela.</w:t>
+      </w:r>
+    </w:p>
+    <w:p>
+      <w:pPr>
+        <w:jc w:val="both"/>
+        <w:rPr>
+          <w:rFonts w:ascii="Arial" w:hAnsi="Arial" w:cs="Arial"/>
+          <w:b/>
+          <w:bCs/>
+          <w:sz w:val="24"/>
+          <w:szCs w:val="24"/>
+        </w:rPr>
+      </w:pPr>
+      <w:r>
+        <w:rPr>
+          <w:rFonts w:ascii="Arial" w:hAnsi="Arial" w:cs="Arial"/>
+          <w:b/>
+          <w:bCs/>
+          <w:sz w:val="24"/>
+          <w:szCs w:val="24"/>
+        </w:rPr>
+        <w:t>O que seria um evento na tabela?</w:t>
+      </w:r>
+    </w:p>
+    <w:p>
+      <w:pPr>
+        <w:jc w:val="both"/>
+        <w:rPr>
+          <w:rFonts w:ascii="Arial" w:hAnsi="Arial" w:cs="Arial"/>
+          <w:sz w:val="24"/>
+          <w:szCs w:val="24"/>
+        </w:rPr>
+      </w:pPr>
+      <w:r>
+        <w:rPr>
+          <w:rFonts w:ascii="Arial" w:hAnsi="Arial" w:cs="Arial"/>
+          <w:sz w:val="24"/>
+          <w:szCs w:val="24"/>
+        </w:rPr>
+        <w:t>Ocorreu uma inserção de dados, dispara um evento!</w:t>
+      </w:r>
+      <w:r>
+        <w:rPr>
+          <w:rFonts w:ascii="Arial" w:hAnsi="Arial" w:cs="Arial"/>
+          <w:sz w:val="24"/>
+          <w:szCs w:val="24"/>
+        </w:rPr>
+        <w:t xml:space="preserve"> O interessante é que temos a possibilidade de gerenciar o antes e depois dele acontecer, como se fosse um alerta na tabela.</w:t>
+      </w:r>
+      <w:r>
+        <w:rPr>
+          <w:rFonts w:ascii="Arial" w:hAnsi="Arial" w:cs="Arial"/>
+          <w:sz w:val="24"/>
+          <w:szCs w:val="24"/>
+        </w:rPr>
+        <w:t xml:space="preserve"> Sendo chamado de </w:t>
+      </w:r>
+      <w:r>
+        <w:rPr>
+          <w:rFonts w:ascii="Arial" w:hAnsi="Arial" w:cs="Arial"/>
+          <w:b/>
+          <w:bCs/>
+          <w:sz w:val="24"/>
+          <w:szCs w:val="24"/>
+        </w:rPr>
+        <w:t>BEFOREINSERT</w:t>
+      </w:r>
+      <w:r>
+        <w:rPr>
+          <w:rFonts w:ascii="Arial" w:hAnsi="Arial" w:cs="Arial"/>
+          <w:sz w:val="24"/>
+          <w:szCs w:val="24"/>
+        </w:rPr>
+        <w:t xml:space="preserve"> e </w:t>
+      </w:r>
+      <w:r>
+        <w:rPr>
+          <w:rFonts w:ascii="Arial" w:hAnsi="Arial" w:cs="Arial"/>
+          <w:b/>
+          <w:bCs/>
+          <w:sz w:val="24"/>
+          <w:szCs w:val="24"/>
+        </w:rPr>
+        <w:t>AFTERINSERT</w:t>
+      </w:r>
+      <w:r>
+        <w:rPr>
+          <w:rFonts w:ascii="Arial" w:hAnsi="Arial" w:cs="Arial"/>
+          <w:b/>
+          <w:bCs/>
+          <w:sz w:val="24"/>
+          <w:szCs w:val="24"/>
+        </w:rPr>
+        <w:t>.</w:t>
+      </w:r>
+    </w:p>
+    <w:p>
+      <w:pPr>
+        <w:jc w:val="both"/>
+        <w:rPr>
+          <w:rFonts w:ascii="Arial" w:hAnsi="Arial" w:cs="Arial"/>
+          <w:sz w:val="24"/>
+          <w:szCs w:val="24"/>
+        </w:rPr>
+      </w:pPr>
     </w:p>
     <w:sectPr>
       <w:pgSz w:w="11906" w:h="16838"/>
@@ -933,7 +1223,7 @@
   <w:style w:type="paragraph" w:default="1" w:styleId="Normal">
     <w:name w:val="Normal"/>
     <w:qFormat/>
-    <w:rsid w:val="00CD4909"/>
+    <w:rsid w:val="00895CD0"/>
   </w:style>
   <w:style w:type="character" w:default="1" w:styleId="Fontepargpadro">
     <w:name w:val="Default Paragraph Font"/>

</xml_diff>